<commit_message>
Virtual Memory mangement final
</commit_message>
<xml_diff>
--- a/OS/OS03_2022_2_2019315330_이윤영_P03/Virtual Memory Management _기법_결과_보고서_이윤영_2019315330 .docx
+++ b/OS/OS03_2022_2_2019315330_이윤영_P03/Virtual Memory Management _기법_결과_보고서_이윤영_2019315330 .docx
@@ -224,7 +224,7 @@
     <w:p>
       <w:pPr>
         <w:rPr>
-          <w:rFonts w:ascii="바탕" w:eastAsia="바탕" w:hAnsi="바탕" w:hint="eastAsia"/>
+          <w:rFonts w:ascii="바탕" w:eastAsia="바탕" w:hAnsi="바탕"/>
         </w:rPr>
       </w:pPr>
     </w:p>
@@ -652,7 +652,7 @@
           <w:numId w:val="2"/>
         </w:numPr>
         <w:rPr>
-          <w:rFonts w:ascii="바탕" w:eastAsia="바탕" w:hAnsi="바탕" w:hint="eastAsia"/>
+          <w:rFonts w:ascii="바탕" w:eastAsia="바탕" w:hAnsi="바탕"/>
         </w:rPr>
       </w:pPr>
       <w:r>
@@ -875,21 +875,370 @@
     </w:p>
     <w:p>
       <w:pPr>
-        <w:rPr>
-          <w:rFonts w:ascii="바탕" w:eastAsia="바탕" w:hAnsi="바탕"/>
-        </w:rPr>
-      </w:pPr>
-      <w:r>
-        <w:rPr>
-          <w:rFonts w:ascii="바탕" w:eastAsia="바탕" w:hAnsi="바탕"/>
-        </w:rPr>
-        <w:t xml:space="preserve">1. </w:t>
-      </w:r>
-      <w:r>
-        <w:rPr>
-          <w:rFonts w:ascii="바탕" w:eastAsia="바탕" w:hAnsi="바탕" w:hint="eastAsia"/>
-        </w:rPr>
-        <w:t>우선 텍스트 파일에서 정보 입력을 다음과 같이 한다:</w:t>
+        <w:pStyle w:val="ListParagraph"/>
+        <w:numPr>
+          <w:ilvl w:val="0"/>
+          <w:numId w:val="2"/>
+        </w:numPr>
+        <w:rPr>
+          <w:rFonts w:ascii="바탕" w:eastAsia="바탕" w:hAnsi="바탕"/>
+        </w:rPr>
+      </w:pPr>
+      <w:r>
+        <w:rPr>
+          <w:rFonts w:ascii="바탕" w:eastAsia="바탕" w:hAnsi="바탕" w:hint="eastAsia"/>
+        </w:rPr>
+        <w:t>M</w:t>
+      </w:r>
+      <w:r>
+        <w:rPr>
+          <w:rFonts w:ascii="바탕" w:eastAsia="바탕" w:hAnsi="바탕"/>
+        </w:rPr>
+        <w:t>IN</w:t>
+      </w:r>
+      <w:r>
+        <w:rPr>
+          <w:rFonts w:ascii="바탕" w:eastAsia="바탕" w:hAnsi="바탕" w:hint="eastAsia"/>
+        </w:rPr>
+        <w:t xml:space="preserve">알고리즘에서 </w:t>
+      </w:r>
+      <w:r>
+        <w:rPr>
+          <w:rFonts w:ascii="바탕" w:eastAsia="바탕" w:hAnsi="바탕"/>
+        </w:rPr>
+        <w:t xml:space="preserve">infinite </w:t>
+      </w:r>
+      <w:r>
+        <w:rPr>
+          <w:rFonts w:ascii="바탕" w:eastAsia="바탕" w:hAnsi="바탕" w:hint="eastAsia"/>
+        </w:rPr>
+        <w:t>f</w:t>
+      </w:r>
+      <w:r>
+        <w:rPr>
+          <w:rFonts w:ascii="바탕" w:eastAsia="바탕" w:hAnsi="바탕"/>
+        </w:rPr>
+        <w:t>orward distance</w:t>
+      </w:r>
+      <w:r>
+        <w:rPr>
+          <w:rFonts w:ascii="바탕" w:eastAsia="바탕" w:hAnsi="바탕" w:hint="eastAsia"/>
+        </w:rPr>
+        <w:t xml:space="preserve">를 갖는 </w:t>
+      </w:r>
+      <w:r>
+        <w:rPr>
+          <w:rFonts w:ascii="바탕" w:eastAsia="바탕" w:hAnsi="바탕"/>
+        </w:rPr>
+        <w:t>page</w:t>
+      </w:r>
+      <w:r>
+        <w:rPr>
+          <w:rFonts w:ascii="바탕" w:eastAsia="바탕" w:hAnsi="바탕" w:hint="eastAsia"/>
+        </w:rPr>
+        <w:t>로 인해 생긴 오류,</w:t>
+      </w:r>
+      <w:r>
+        <w:rPr>
+          <w:rFonts w:ascii="바탕" w:eastAsia="바탕" w:hAnsi="바탕"/>
+        </w:rPr>
+        <w:t xml:space="preserve"> </w:t>
+      </w:r>
+      <w:r>
+        <w:rPr>
+          <w:rFonts w:ascii="바탕" w:eastAsia="바탕" w:hAnsi="바탕" w:hint="eastAsia"/>
+        </w:rPr>
+        <w:t>처리한 방법</w:t>
+      </w:r>
+    </w:p>
+    <w:p>
+      <w:pPr>
+        <w:pStyle w:val="ListParagraph"/>
+        <w:numPr>
+          <w:ilvl w:val="0"/>
+          <w:numId w:val="2"/>
+        </w:numPr>
+        <w:rPr>
+          <w:rFonts w:ascii="바탕" w:eastAsia="바탕" w:hAnsi="바탕"/>
+        </w:rPr>
+      </w:pPr>
+      <w:r>
+        <w:rPr>
+          <w:rFonts w:ascii="바탕" w:eastAsia="바탕" w:hAnsi="바탕" w:hint="eastAsia"/>
+        </w:rPr>
+        <w:t>L</w:t>
+      </w:r>
+      <w:r>
+        <w:rPr>
+          <w:rFonts w:ascii="바탕" w:eastAsia="바탕" w:hAnsi="바탕"/>
+        </w:rPr>
+        <w:t>RU</w:t>
+      </w:r>
+      <w:r>
+        <w:rPr>
+          <w:rFonts w:ascii="바탕" w:eastAsia="바탕" w:hAnsi="바탕" w:hint="eastAsia"/>
+        </w:rPr>
+        <w:t xml:space="preserve">와 </w:t>
+      </w:r>
+      <w:r>
+        <w:rPr>
+          <w:rFonts w:ascii="바탕" w:eastAsia="바탕" w:hAnsi="바탕"/>
+        </w:rPr>
+        <w:t>L</w:t>
+      </w:r>
+      <w:r>
+        <w:rPr>
+          <w:rFonts w:ascii="바탕" w:eastAsia="바탕" w:hAnsi="바탕" w:hint="eastAsia"/>
+        </w:rPr>
+        <w:t>F</w:t>
+      </w:r>
+      <w:r>
+        <w:rPr>
+          <w:rFonts w:ascii="바탕" w:eastAsia="바탕" w:hAnsi="바탕"/>
+        </w:rPr>
+        <w:t>U</w:t>
+      </w:r>
+      <w:r>
+        <w:rPr>
+          <w:rFonts w:ascii="바탕" w:eastAsia="바탕" w:hAnsi="바탕" w:hint="eastAsia"/>
+        </w:rPr>
+        <w:t>에서는 해당 문제가 발생하지 않는 이유</w:t>
+      </w:r>
+      <w:r>
+        <w:rPr>
+          <w:rFonts w:ascii="바탕" w:eastAsia="바탕" w:hAnsi="바탕"/>
+        </w:rPr>
+        <w:t xml:space="preserve">: </w:t>
+      </w:r>
+      <w:r>
+        <w:rPr>
+          <w:rFonts w:ascii="바탕" w:eastAsia="바탕" w:hAnsi="바탕" w:hint="eastAsia"/>
+        </w:rPr>
+        <w:t xml:space="preserve">과거에 </w:t>
+      </w:r>
+      <w:r>
+        <w:rPr>
+          <w:rFonts w:ascii="바탕" w:eastAsia="바탕" w:hAnsi="바탕"/>
+        </w:rPr>
+        <w:t>referenced</w:t>
+      </w:r>
+      <w:r>
+        <w:rPr>
+          <w:rFonts w:ascii="바탕" w:eastAsia="바탕" w:hAnsi="바탕" w:hint="eastAsia"/>
+        </w:rPr>
+        <w:t xml:space="preserve"> 된 페이지들의 h</w:t>
+      </w:r>
+      <w:r>
+        <w:rPr>
+          <w:rFonts w:ascii="바탕" w:eastAsia="바탕" w:hAnsi="바탕"/>
+        </w:rPr>
+        <w:t>istory</w:t>
+      </w:r>
+      <w:r>
+        <w:rPr>
+          <w:rFonts w:ascii="바탕" w:eastAsia="바탕" w:hAnsi="바탕" w:hint="eastAsia"/>
+        </w:rPr>
+        <w:t xml:space="preserve">를 보기 때문에 메모리에 있는 페이지는 무조건 적어도 한번은 </w:t>
+      </w:r>
+      <w:r>
+        <w:rPr>
+          <w:rFonts w:ascii="바탕" w:eastAsia="바탕" w:hAnsi="바탕"/>
+        </w:rPr>
+        <w:t>referenced</w:t>
+      </w:r>
+      <w:r>
+        <w:rPr>
+          <w:rFonts w:ascii="바탕" w:eastAsia="바탕" w:hAnsi="바탕" w:hint="eastAsia"/>
+        </w:rPr>
+        <w:t>가 되었음.</w:t>
+      </w:r>
+      <w:r>
+        <w:rPr>
+          <w:rFonts w:ascii="바탕" w:eastAsia="바탕" w:hAnsi="바탕"/>
+        </w:rPr>
+        <w:t xml:space="preserve"> </w:t>
+      </w:r>
+    </w:p>
+    <w:p>
+      <w:pPr>
+        <w:rPr>
+          <w:rFonts w:ascii="바탕" w:eastAsia="바탕" w:hAnsi="바탕"/>
+        </w:rPr>
+      </w:pPr>
+    </w:p>
+    <w:p>
+      <w:pPr>
+        <w:rPr>
+          <w:rFonts w:ascii="바탕" w:eastAsia="바탕" w:hAnsi="바탕"/>
+        </w:rPr>
+      </w:pPr>
+    </w:p>
+    <w:p>
+      <w:pPr>
+        <w:rPr>
+          <w:rFonts w:ascii="바탕" w:eastAsia="바탕" w:hAnsi="바탕"/>
+        </w:rPr>
+      </w:pPr>
+    </w:p>
+    <w:p>
+      <w:pPr>
+        <w:rPr>
+          <w:rFonts w:ascii="바탕" w:eastAsia="바탕" w:hAnsi="바탕"/>
+        </w:rPr>
+      </w:pPr>
+    </w:p>
+    <w:p>
+      <w:pPr>
+        <w:rPr>
+          <w:rFonts w:ascii="바탕" w:eastAsia="바탕" w:hAnsi="바탕"/>
+        </w:rPr>
+      </w:pPr>
+    </w:p>
+    <w:p>
+      <w:pPr>
+        <w:rPr>
+          <w:rFonts w:ascii="바탕" w:eastAsia="바탕" w:hAnsi="바탕"/>
+        </w:rPr>
+      </w:pPr>
+    </w:p>
+    <w:p>
+      <w:pPr>
+        <w:rPr>
+          <w:rFonts w:ascii="바탕" w:eastAsia="바탕" w:hAnsi="바탕"/>
+        </w:rPr>
+      </w:pPr>
+    </w:p>
+    <w:p>
+      <w:pPr>
+        <w:rPr>
+          <w:rFonts w:ascii="바탕" w:eastAsia="바탕" w:hAnsi="바탕"/>
+        </w:rPr>
+      </w:pPr>
+    </w:p>
+    <w:p>
+      <w:pPr>
+        <w:rPr>
+          <w:rFonts w:ascii="바탕" w:eastAsia="바탕" w:hAnsi="바탕"/>
+        </w:rPr>
+      </w:pPr>
+    </w:p>
+    <w:p>
+      <w:pPr>
+        <w:rPr>
+          <w:rFonts w:ascii="바탕" w:eastAsia="바탕" w:hAnsi="바탕"/>
+        </w:rPr>
+      </w:pPr>
+    </w:p>
+    <w:p>
+      <w:pPr>
+        <w:rPr>
+          <w:rFonts w:ascii="바탕" w:eastAsia="바탕" w:hAnsi="바탕"/>
+        </w:rPr>
+      </w:pPr>
+    </w:p>
+    <w:p>
+      <w:pPr>
+        <w:rPr>
+          <w:rFonts w:ascii="바탕" w:eastAsia="바탕" w:hAnsi="바탕"/>
+        </w:rPr>
+      </w:pPr>
+    </w:p>
+    <w:p>
+      <w:pPr>
+        <w:rPr>
+          <w:rFonts w:ascii="바탕" w:eastAsia="바탕" w:hAnsi="바탕"/>
+        </w:rPr>
+      </w:pPr>
+    </w:p>
+    <w:p>
+      <w:pPr>
+        <w:rPr>
+          <w:rFonts w:ascii="바탕" w:eastAsia="바탕" w:hAnsi="바탕"/>
+        </w:rPr>
+      </w:pPr>
+    </w:p>
+    <w:p>
+      <w:pPr>
+        <w:rPr>
+          <w:rFonts w:ascii="바탕" w:eastAsia="바탕" w:hAnsi="바탕"/>
+        </w:rPr>
+      </w:pPr>
+    </w:p>
+    <w:p>
+      <w:pPr>
+        <w:rPr>
+          <w:rFonts w:ascii="바탕" w:eastAsia="바탕" w:hAnsi="바탕"/>
+        </w:rPr>
+      </w:pPr>
+    </w:p>
+    <w:p>
+      <w:pPr>
+        <w:rPr>
+          <w:rFonts w:ascii="바탕" w:eastAsia="바탕" w:hAnsi="바탕"/>
+        </w:rPr>
+      </w:pPr>
+    </w:p>
+    <w:p>
+      <w:pPr>
+        <w:rPr>
+          <w:rFonts w:ascii="바탕" w:eastAsia="바탕" w:hAnsi="바탕"/>
+        </w:rPr>
+      </w:pPr>
+    </w:p>
+    <w:p>
+      <w:pPr>
+        <w:rPr>
+          <w:rFonts w:ascii="바탕" w:eastAsia="바탕" w:hAnsi="바탕"/>
+        </w:rPr>
+      </w:pPr>
+    </w:p>
+    <w:p>
+      <w:pPr>
+        <w:rPr>
+          <w:rFonts w:ascii="바탕" w:eastAsia="바탕" w:hAnsi="바탕"/>
+        </w:rPr>
+      </w:pPr>
+    </w:p>
+    <w:p>
+      <w:pPr>
+        <w:rPr>
+          <w:rFonts w:ascii="바탕" w:eastAsia="바탕" w:hAnsi="바탕"/>
+        </w:rPr>
+      </w:pPr>
+    </w:p>
+    <w:p>
+      <w:pPr>
+        <w:rPr>
+          <w:rFonts w:ascii="바탕" w:eastAsia="바탕" w:hAnsi="바탕"/>
+        </w:rPr>
+      </w:pPr>
+    </w:p>
+    <w:p>
+      <w:pPr>
+        <w:rPr>
+          <w:rFonts w:ascii="바탕" w:eastAsia="바탕" w:hAnsi="바탕"/>
+          <w:b/>
+          <w:bCs/>
+          <w:u w:val="single"/>
+        </w:rPr>
+      </w:pPr>
+      <w:r>
+        <w:rPr>
+          <w:rFonts w:ascii="바탕" w:eastAsia="바탕" w:hAnsi="바탕" w:hint="eastAsia"/>
+          <w:b/>
+          <w:bCs/>
+          <w:u w:val="single"/>
+        </w:rPr>
+        <w:t>실행결과</w:t>
+      </w:r>
+      <w:r>
+        <w:rPr>
+          <w:rFonts w:ascii="바탕" w:eastAsia="바탕" w:hAnsi="바탕" w:hint="eastAsia"/>
+          <w:b/>
+          <w:bCs/>
+          <w:u w:val="single"/>
+        </w:rPr>
+        <w:t>:</w:t>
       </w:r>
     </w:p>
     <w:p>
@@ -903,10 +1252,10 @@
           <w:noProof/>
         </w:rPr>
         <w:drawing>
-          <wp:inline distT="0" distB="0" distL="0" distR="0" wp14:anchorId="79D81A5C" wp14:editId="05A84E50">
-            <wp:extent cx="927702" cy="1708150"/>
-            <wp:effectExtent l="0" t="0" r="6350" b="6350"/>
-            <wp:docPr id="1" name="Picture 1" descr="Graphical user interface, text&#10;&#10;Description automatically generated"/>
+          <wp:inline distT="0" distB="0" distL="0" distR="0" wp14:anchorId="350C560D" wp14:editId="354DFA3A">
+            <wp:extent cx="2266950" cy="401897"/>
+            <wp:effectExtent l="0" t="0" r="0" b="0"/>
+            <wp:docPr id="8" name="Picture 8" descr="Text&#10;&#10;Description automatically generated"/>
             <wp:cNvGraphicFramePr>
               <a:graphicFrameLocks xmlns:a="http://schemas.openxmlformats.org/drawingml/2006/main" noChangeAspect="1"/>
             </wp:cNvGraphicFramePr>
@@ -914,7 +1263,7 @@
               <a:graphicData uri="http://schemas.openxmlformats.org/drawingml/2006/picture">
                 <pic:pic xmlns:pic="http://schemas.openxmlformats.org/drawingml/2006/picture">
                   <pic:nvPicPr>
-                    <pic:cNvPr id="1" name="Picture 1" descr="Graphical user interface, text&#10;&#10;Description automatically generated"/>
+                    <pic:cNvPr id="6" name="Picture 6" descr="Text&#10;&#10;Description automatically generated"/>
                     <pic:cNvPicPr/>
                   </pic:nvPicPr>
                   <pic:blipFill>
@@ -926,7 +1275,7 @@
                   <pic:spPr>
                     <a:xfrm>
                       <a:off x="0" y="0"/>
-                      <a:ext cx="928314" cy="1709278"/>
+                      <a:ext cx="2286223" cy="405314"/>
                     </a:xfrm>
                     <a:prstGeom prst="rect">
                       <a:avLst/>
@@ -947,315 +1296,13 @@
       </w:pPr>
       <w:r>
         <w:rPr>
-          <w:rFonts w:ascii="바탕" w:eastAsia="바탕" w:hAnsi="바탕" w:hint="eastAsia"/>
-        </w:rPr>
-        <w:t>텍스트 값을 모두 리스트에 형태에 담는다.</w:t>
-      </w:r>
-    </w:p>
-    <w:p>
-      <w:pPr>
-        <w:rPr>
-          <w:rFonts w:ascii="바탕" w:eastAsia="바탕" w:hAnsi="바탕"/>
-        </w:rPr>
-      </w:pPr>
-    </w:p>
-    <w:p>
-      <w:pPr>
-        <w:rPr>
-          <w:rFonts w:ascii="바탕" w:eastAsia="바탕" w:hAnsi="바탕"/>
-        </w:rPr>
-      </w:pPr>
-      <w:r>
-        <w:rPr>
-          <w:rFonts w:ascii="바탕" w:eastAsia="바탕" w:hAnsi="바탕"/>
-        </w:rPr>
-        <w:t xml:space="preserve">2.  total </w:t>
-      </w:r>
-      <w:r>
-        <w:rPr>
-          <w:rFonts w:ascii="바탕" w:eastAsia="바탕" w:hAnsi="바탕" w:hint="eastAsia"/>
-        </w:rPr>
-        <w:t>a</w:t>
-      </w:r>
-      <w:r>
-        <w:rPr>
-          <w:rFonts w:ascii="바탕" w:eastAsia="바탕" w:hAnsi="바탕"/>
-        </w:rPr>
-        <w:t>llocated resource unit</w:t>
-      </w:r>
-      <w:r>
-        <w:rPr>
-          <w:rFonts w:ascii="바탕" w:eastAsia="바탕" w:hAnsi="바탕" w:hint="eastAsia"/>
-        </w:rPr>
-        <w:t>과</w:t>
-      </w:r>
-      <w:r>
-        <w:rPr>
-          <w:rFonts w:ascii="바탕" w:eastAsia="바탕" w:hAnsi="바탕"/>
-        </w:rPr>
-        <w:t xml:space="preserve">total remaining resource units </w:t>
-      </w:r>
-      <w:r>
-        <w:rPr>
-          <w:rFonts w:ascii="바탕" w:eastAsia="바탕" w:hAnsi="바탕" w:hint="eastAsia"/>
-        </w:rPr>
-        <w:t xml:space="preserve">의 차를 구해 </w:t>
-      </w:r>
-      <w:r>
-        <w:rPr>
-          <w:rFonts w:ascii="바탕" w:eastAsia="바탕" w:hAnsi="바탕"/>
-        </w:rPr>
-        <w:t>available remaining resource units</w:t>
-      </w:r>
-      <w:r>
-        <w:rPr>
-          <w:rFonts w:ascii="바탕" w:eastAsia="바탕" w:hAnsi="바탕" w:hint="eastAsia"/>
-        </w:rPr>
-        <w:t>를 구한다.</w:t>
-      </w:r>
-    </w:p>
-    <w:p>
-      <w:pPr>
-        <w:rPr>
-          <w:rFonts w:ascii="바탕" w:eastAsia="바탕" w:hAnsi="바탕"/>
-        </w:rPr>
-      </w:pPr>
-      <w:r>
-        <w:rPr>
-          <w:rFonts w:ascii="바탕" w:eastAsia="바탕" w:hAnsi="바탕"/>
-        </w:rPr>
-        <w:t>3. requested resource unit</w:t>
-      </w:r>
-      <w:r>
-        <w:rPr>
-          <w:rFonts w:ascii="바탕" w:eastAsia="바탕" w:hAnsi="바탕" w:hint="eastAsia"/>
-        </w:rPr>
-        <w:t>에 r</w:t>
-      </w:r>
-      <w:r>
-        <w:rPr>
-          <w:rFonts w:ascii="바탕" w:eastAsia="바탕" w:hAnsi="바탕"/>
-        </w:rPr>
-        <w:t>emaining resource units</w:t>
-      </w:r>
-      <w:r>
-        <w:rPr>
-          <w:rFonts w:ascii="바탕" w:eastAsia="바탕" w:hAnsi="바탕" w:hint="eastAsia"/>
-        </w:rPr>
-        <w:t xml:space="preserve">을 비교하여 </w:t>
-      </w:r>
-      <w:r>
-        <w:rPr>
-          <w:rFonts w:ascii="바탕" w:eastAsia="바탕" w:hAnsi="바탕"/>
-        </w:rPr>
-        <w:t>requested resource unit</w:t>
-      </w:r>
-      <w:r>
-        <w:rPr>
-          <w:rFonts w:ascii="바탕" w:eastAsia="바탕" w:hAnsi="바탕" w:hint="eastAsia"/>
-        </w:rPr>
-        <w:t xml:space="preserve">이 더 많으면 </w:t>
-      </w:r>
-      <w:r>
-        <w:rPr>
-          <w:rFonts w:ascii="바탕" w:eastAsia="바탕" w:hAnsi="바탕"/>
-        </w:rPr>
-        <w:t>unblocked process</w:t>
-      </w:r>
-      <w:r>
-        <w:rPr>
-          <w:rFonts w:ascii="바탕" w:eastAsia="바탕" w:hAnsi="바탕" w:hint="eastAsia"/>
-        </w:rPr>
-        <w:t>로 간주한다.</w:t>
-      </w:r>
-      <w:r>
-        <w:rPr>
-          <w:rFonts w:ascii="바탕" w:eastAsia="바탕" w:hAnsi="바탕"/>
-        </w:rPr>
-        <w:t xml:space="preserve"> </w:t>
-      </w:r>
-    </w:p>
-    <w:p>
-      <w:pPr>
-        <w:rPr>
-          <w:rFonts w:ascii="바탕" w:eastAsia="바탕" w:hAnsi="바탕"/>
-        </w:rPr>
-      </w:pPr>
-      <w:r>
-        <w:rPr>
-          <w:rFonts w:ascii="바탕" w:eastAsia="바탕" w:hAnsi="바탕" w:hint="eastAsia"/>
-        </w:rPr>
-        <w:t>4</w:t>
-      </w:r>
-      <w:r>
-        <w:rPr>
-          <w:rFonts w:ascii="바탕" w:eastAsia="바탕" w:hAnsi="바탕"/>
-        </w:rPr>
-        <w:t xml:space="preserve">. </w:t>
-      </w:r>
-      <w:r>
-        <w:rPr>
-          <w:rFonts w:ascii="바탕" w:eastAsia="바탕" w:hAnsi="바탕" w:hint="eastAsia"/>
-        </w:rPr>
-        <w:t>u</w:t>
-      </w:r>
-      <w:r>
-        <w:rPr>
-          <w:rFonts w:ascii="바탕" w:eastAsia="바탕" w:hAnsi="바탕"/>
-        </w:rPr>
-        <w:t>nblocked process</w:t>
-      </w:r>
-      <w:r>
-        <w:rPr>
-          <w:rFonts w:ascii="바탕" w:eastAsia="바탕" w:hAnsi="바탕" w:hint="eastAsia"/>
-        </w:rPr>
-        <w:t>의 i</w:t>
-      </w:r>
-      <w:r>
-        <w:rPr>
-          <w:rFonts w:ascii="바탕" w:eastAsia="바탕" w:hAnsi="바탕"/>
-        </w:rPr>
-        <w:t>ndex</w:t>
-      </w:r>
-      <w:r>
-        <w:rPr>
-          <w:rFonts w:ascii="바탕" w:eastAsia="바탕" w:hAnsi="바탕" w:hint="eastAsia"/>
-        </w:rPr>
-        <w:t xml:space="preserve">를 찾아서 해당 </w:t>
-      </w:r>
-      <w:r>
-        <w:rPr>
-          <w:rFonts w:ascii="바탕" w:eastAsia="바탕" w:hAnsi="바탕" w:hint="eastAsia"/>
-        </w:rPr>
-        <w:t>p</w:t>
-      </w:r>
-      <w:r>
-        <w:rPr>
-          <w:rFonts w:ascii="바탕" w:eastAsia="바탕" w:hAnsi="바탕"/>
-        </w:rPr>
-        <w:t>rocess</w:t>
-      </w:r>
-      <w:r>
-        <w:rPr>
-          <w:rFonts w:ascii="바탕" w:eastAsia="바탕" w:hAnsi="바탕" w:hint="eastAsia"/>
-        </w:rPr>
-        <w:t>를 g</w:t>
-      </w:r>
-      <w:r>
-        <w:rPr>
-          <w:rFonts w:ascii="바탕" w:eastAsia="바탕" w:hAnsi="바탕"/>
-        </w:rPr>
-        <w:t>raph reduction</w:t>
-      </w:r>
-      <w:r>
-        <w:rPr>
-          <w:rFonts w:ascii="바탕" w:eastAsia="바탕" w:hAnsi="바탕" w:hint="eastAsia"/>
-        </w:rPr>
-        <w:t>을 해가며 d</w:t>
-      </w:r>
-      <w:r>
-        <w:rPr>
-          <w:rFonts w:ascii="바탕" w:eastAsia="바탕" w:hAnsi="바탕"/>
-        </w:rPr>
-        <w:t>eadlock</w:t>
-      </w:r>
-      <w:r>
-        <w:rPr>
-          <w:rFonts w:ascii="바탕" w:eastAsia="바탕" w:hAnsi="바탕" w:hint="eastAsia"/>
-        </w:rPr>
-        <w:t>을 확인한다.</w:t>
-      </w:r>
-    </w:p>
-    <w:p>
-      <w:pPr>
-        <w:rPr>
-          <w:rFonts w:ascii="바탕" w:eastAsia="바탕" w:hAnsi="바탕"/>
-        </w:rPr>
-      </w:pPr>
-    </w:p>
-    <w:p>
-      <w:pPr>
-        <w:rPr>
-          <w:rFonts w:ascii="바탕" w:eastAsia="바탕" w:hAnsi="바탕"/>
-        </w:rPr>
-      </w:pPr>
-      <w:r>
-        <w:rPr>
-          <w:rFonts w:ascii="바탕" w:eastAsia="바탕" w:hAnsi="바탕" w:hint="eastAsia"/>
-        </w:rPr>
-        <w:t>코드를 작성하던 중</w:t>
-      </w:r>
-      <w:r>
-        <w:rPr>
-          <w:rFonts w:ascii="바탕" w:eastAsia="바탕" w:hAnsi="바탕"/>
-        </w:rPr>
-        <w:t xml:space="preserve">, </w:t>
-      </w:r>
-      <w:r>
-        <w:rPr>
-          <w:rFonts w:ascii="바탕" w:eastAsia="바탕" w:hAnsi="바탕" w:hint="eastAsia"/>
-        </w:rPr>
-        <w:t>재귀 함수를 사용하게 되었는데,</w:t>
-      </w:r>
-      <w:r>
-        <w:rPr>
-          <w:rFonts w:ascii="바탕" w:eastAsia="바탕" w:hAnsi="바탕"/>
-        </w:rPr>
-        <w:t xml:space="preserve"> </w:t>
-      </w:r>
-      <w:r>
-        <w:rPr>
-          <w:rFonts w:ascii="바탕" w:eastAsia="바탕" w:hAnsi="바탕" w:hint="eastAsia"/>
-        </w:rPr>
-        <w:t>원인 모를 에러가 계속해서 발생하여 결국 완료하지 못하고 제출하게 되었습니다.</w:t>
-      </w:r>
-      <w:r>
-        <w:rPr>
-          <w:rFonts w:ascii="바탕" w:eastAsia="바탕" w:hAnsi="바탕"/>
-        </w:rPr>
-        <w:t xml:space="preserve"> </w:t>
-      </w:r>
-      <w:r>
-        <w:rPr>
-          <w:rFonts w:ascii="바탕" w:eastAsia="바탕" w:hAnsi="바탕" w:hint="eastAsia"/>
-        </w:rPr>
-        <w:t>꼭 스스로 다시 해결해보겠습니다.</w:t>
-      </w:r>
-      <w:r>
-        <w:rPr>
-          <w:rFonts w:ascii="바탕" w:eastAsia="바탕" w:hAnsi="바탕"/>
-        </w:rPr>
-        <w:t xml:space="preserve"> </w:t>
-      </w:r>
-      <w:r>
-        <w:rPr>
-          <w:rFonts w:ascii="바탕" w:eastAsia="바탕" w:hAnsi="바탕" w:hint="eastAsia"/>
-        </w:rPr>
-        <w:t>죄송합니다.</w:t>
-      </w:r>
-    </w:p>
-    <w:p>
-      <w:pPr>
-        <w:rPr>
-          <w:rFonts w:ascii="바탕" w:eastAsia="바탕" w:hAnsi="바탕"/>
-        </w:rPr>
-      </w:pPr>
-    </w:p>
-    <w:p>
-      <w:pPr>
-        <w:rPr>
-          <w:rFonts w:ascii="바탕" w:eastAsia="바탕" w:hAnsi="바탕"/>
-        </w:rPr>
-      </w:pPr>
-      <w:r>
-        <w:rPr>
           <w:noProof/>
         </w:rPr>
         <w:drawing>
-          <wp:inline distT="0" distB="0" distL="0" distR="0" wp14:anchorId="1E547714" wp14:editId="34E9C6E1">
-            <wp:extent cx="5943600" cy="453390"/>
-            <wp:effectExtent l="0" t="0" r="0" b="3810"/>
-            <wp:docPr id="2" name="Picture 2"/>
+          <wp:inline distT="0" distB="0" distL="0" distR="0" wp14:anchorId="5873A38B" wp14:editId="6755E901">
+            <wp:extent cx="5035550" cy="2557586"/>
+            <wp:effectExtent l="0" t="0" r="0" b="0"/>
+            <wp:docPr id="7" name="Picture 7" descr="Text&#10;&#10;Description automatically generated"/>
             <wp:cNvGraphicFramePr>
               <a:graphicFrameLocks xmlns:a="http://schemas.openxmlformats.org/drawingml/2006/main" noChangeAspect="1"/>
             </wp:cNvGraphicFramePr>
@@ -1263,7 +1310,7 @@
               <a:graphicData uri="http://schemas.openxmlformats.org/drawingml/2006/picture">
                 <pic:pic xmlns:pic="http://schemas.openxmlformats.org/drawingml/2006/picture">
                   <pic:nvPicPr>
-                    <pic:cNvPr id="1" name=""/>
+                    <pic:cNvPr id="7" name="Picture 7" descr="Text&#10;&#10;Description automatically generated"/>
                     <pic:cNvPicPr/>
                   </pic:nvPicPr>
                   <pic:blipFill>
@@ -1275,7 +1322,7 @@
                   <pic:spPr>
                     <a:xfrm>
                       <a:off x="0" y="0"/>
-                      <a:ext cx="5943600" cy="453390"/>
+                      <a:ext cx="5036418" cy="2558027"/>
                     </a:xfrm>
                     <a:prstGeom prst="rect">
                       <a:avLst/>
@@ -1294,20 +1341,229 @@
           <w:rFonts w:ascii="바탕" w:eastAsia="바탕" w:hAnsi="바탕"/>
         </w:rPr>
       </w:pPr>
-    </w:p>
-    <w:p>
-      <w:pPr>
-        <w:rPr>
-          <w:rFonts w:ascii="바탕" w:eastAsia="바탕" w:hAnsi="바탕"/>
-        </w:rPr>
-      </w:pPr>
-    </w:p>
-    <w:p>
-      <w:pPr>
-        <w:rPr>
-          <w:rFonts w:ascii="바탕" w:eastAsia="바탕" w:hAnsi="바탕"/>
-        </w:rPr>
-      </w:pPr>
+      <w:r>
+        <w:rPr>
+          <w:noProof/>
+        </w:rPr>
+        <w:drawing>
+          <wp:inline distT="0" distB="0" distL="0" distR="0" wp14:anchorId="2240FE60" wp14:editId="054DBDB8">
+            <wp:extent cx="1678612" cy="463550"/>
+            <wp:effectExtent l="0" t="0" r="0" b="0"/>
+            <wp:docPr id="1" name="Picture 1" descr="Graphical user interface, text, application&#10;&#10;Description automatically generated"/>
+            <wp:cNvGraphicFramePr>
+              <a:graphicFrameLocks xmlns:a="http://schemas.openxmlformats.org/drawingml/2006/main" noChangeAspect="1"/>
+            </wp:cNvGraphicFramePr>
+            <a:graphic xmlns:a="http://schemas.openxmlformats.org/drawingml/2006/main">
+              <a:graphicData uri="http://schemas.openxmlformats.org/drawingml/2006/picture">
+                <pic:pic xmlns:pic="http://schemas.openxmlformats.org/drawingml/2006/picture">
+                  <pic:nvPicPr>
+                    <pic:cNvPr id="1" name="Picture 1" descr="Graphical user interface, text, application&#10;&#10;Description automatically generated"/>
+                    <pic:cNvPicPr/>
+                  </pic:nvPicPr>
+                  <pic:blipFill>
+                    <a:blip r:embed="rId7"/>
+                    <a:stretch>
+                      <a:fillRect/>
+                    </a:stretch>
+                  </pic:blipFill>
+                  <pic:spPr>
+                    <a:xfrm>
+                      <a:off x="0" y="0"/>
+                      <a:ext cx="1687455" cy="465992"/>
+                    </a:xfrm>
+                    <a:prstGeom prst="rect">
+                      <a:avLst/>
+                    </a:prstGeom>
+                  </pic:spPr>
+                </pic:pic>
+              </a:graphicData>
+            </a:graphic>
+          </wp:inline>
+        </w:drawing>
+      </w:r>
+    </w:p>
+    <w:p>
+      <w:pPr>
+        <w:rPr>
+          <w:rFonts w:ascii="바탕" w:eastAsia="바탕" w:hAnsi="바탕"/>
+        </w:rPr>
+      </w:pPr>
+      <w:r>
+        <w:rPr>
+          <w:noProof/>
+        </w:rPr>
+        <w:drawing>
+          <wp:inline distT="0" distB="0" distL="0" distR="0" wp14:anchorId="5C2B4655" wp14:editId="4661042F">
+            <wp:extent cx="4057650" cy="2016687"/>
+            <wp:effectExtent l="0" t="0" r="0" b="3175"/>
+            <wp:docPr id="3" name="Picture 3" descr="Text&#10;&#10;Description automatically generated"/>
+            <wp:cNvGraphicFramePr>
+              <a:graphicFrameLocks xmlns:a="http://schemas.openxmlformats.org/drawingml/2006/main" noChangeAspect="1"/>
+            </wp:cNvGraphicFramePr>
+            <a:graphic xmlns:a="http://schemas.openxmlformats.org/drawingml/2006/main">
+              <a:graphicData uri="http://schemas.openxmlformats.org/drawingml/2006/picture">
+                <pic:pic xmlns:pic="http://schemas.openxmlformats.org/drawingml/2006/picture">
+                  <pic:nvPicPr>
+                    <pic:cNvPr id="3" name="Picture 3" descr="Text&#10;&#10;Description automatically generated"/>
+                    <pic:cNvPicPr/>
+                  </pic:nvPicPr>
+                  <pic:blipFill>
+                    <a:blip r:embed="rId8"/>
+                    <a:stretch>
+                      <a:fillRect/>
+                    </a:stretch>
+                  </pic:blipFill>
+                  <pic:spPr>
+                    <a:xfrm>
+                      <a:off x="0" y="0"/>
+                      <a:ext cx="4063064" cy="2019378"/>
+                    </a:xfrm>
+                    <a:prstGeom prst="rect">
+                      <a:avLst/>
+                    </a:prstGeom>
+                  </pic:spPr>
+                </pic:pic>
+              </a:graphicData>
+            </a:graphic>
+          </wp:inline>
+        </w:drawing>
+      </w:r>
+    </w:p>
+    <w:p>
+      <w:pPr>
+        <w:rPr>
+          <w:noProof/>
+        </w:rPr>
+      </w:pPr>
+    </w:p>
+    <w:p>
+      <w:pPr>
+        <w:rPr>
+          <w:noProof/>
+        </w:rPr>
+      </w:pPr>
+    </w:p>
+    <w:p>
+      <w:pPr>
+        <w:rPr>
+          <w:noProof/>
+        </w:rPr>
+      </w:pPr>
+    </w:p>
+    <w:p>
+      <w:pPr>
+        <w:rPr>
+          <w:noProof/>
+        </w:rPr>
+      </w:pPr>
+    </w:p>
+    <w:p>
+      <w:pPr>
+        <w:rPr>
+          <w:noProof/>
+        </w:rPr>
+      </w:pPr>
+    </w:p>
+    <w:p>
+      <w:pPr>
+        <w:rPr>
+          <w:noProof/>
+        </w:rPr>
+      </w:pPr>
+    </w:p>
+    <w:p>
+      <w:pPr>
+        <w:rPr>
+          <w:rFonts w:ascii="바탕" w:eastAsia="바탕" w:hAnsi="바탕"/>
+        </w:rPr>
+      </w:pPr>
+      <w:r>
+        <w:rPr>
+          <w:noProof/>
+        </w:rPr>
+        <w:drawing>
+          <wp:inline distT="0" distB="0" distL="0" distR="0" wp14:anchorId="232800DE" wp14:editId="3229C700">
+            <wp:extent cx="2235200" cy="407007"/>
+            <wp:effectExtent l="0" t="0" r="0" b="0"/>
+            <wp:docPr id="4" name="Picture 4" descr="Graphical user interface, application&#10;&#10;Description automatically generated"/>
+            <wp:cNvGraphicFramePr>
+              <a:graphicFrameLocks xmlns:a="http://schemas.openxmlformats.org/drawingml/2006/main" noChangeAspect="1"/>
+            </wp:cNvGraphicFramePr>
+            <a:graphic xmlns:a="http://schemas.openxmlformats.org/drawingml/2006/main">
+              <a:graphicData uri="http://schemas.openxmlformats.org/drawingml/2006/picture">
+                <pic:pic xmlns:pic="http://schemas.openxmlformats.org/drawingml/2006/picture">
+                  <pic:nvPicPr>
+                    <pic:cNvPr id="4" name="Picture 4" descr="Graphical user interface, application&#10;&#10;Description automatically generated"/>
+                    <pic:cNvPicPr/>
+                  </pic:nvPicPr>
+                  <pic:blipFill>
+                    <a:blip r:embed="rId9"/>
+                    <a:stretch>
+                      <a:fillRect/>
+                    </a:stretch>
+                  </pic:blipFill>
+                  <pic:spPr>
+                    <a:xfrm>
+                      <a:off x="0" y="0"/>
+                      <a:ext cx="2241399" cy="408136"/>
+                    </a:xfrm>
+                    <a:prstGeom prst="rect">
+                      <a:avLst/>
+                    </a:prstGeom>
+                  </pic:spPr>
+                </pic:pic>
+              </a:graphicData>
+            </a:graphic>
+          </wp:inline>
+        </w:drawing>
+      </w:r>
+    </w:p>
+    <w:p>
+      <w:pPr>
+        <w:rPr>
+          <w:rFonts w:ascii="바탕" w:eastAsia="바탕" w:hAnsi="바탕"/>
+        </w:rPr>
+      </w:pPr>
+      <w:r>
+        <w:rPr>
+          <w:noProof/>
+        </w:rPr>
+        <w:drawing>
+          <wp:inline distT="0" distB="0" distL="0" distR="0" wp14:anchorId="32219C38" wp14:editId="0107864E">
+            <wp:extent cx="4972050" cy="2471151"/>
+            <wp:effectExtent l="0" t="0" r="0" b="5715"/>
+            <wp:docPr id="5" name="Picture 5" descr="Text&#10;&#10;Description automatically generated"/>
+            <wp:cNvGraphicFramePr>
+              <a:graphicFrameLocks xmlns:a="http://schemas.openxmlformats.org/drawingml/2006/main" noChangeAspect="1"/>
+            </wp:cNvGraphicFramePr>
+            <a:graphic xmlns:a="http://schemas.openxmlformats.org/drawingml/2006/main">
+              <a:graphicData uri="http://schemas.openxmlformats.org/drawingml/2006/picture">
+                <pic:pic xmlns:pic="http://schemas.openxmlformats.org/drawingml/2006/picture">
+                  <pic:nvPicPr>
+                    <pic:cNvPr id="5" name="Picture 5" descr="Text&#10;&#10;Description automatically generated"/>
+                    <pic:cNvPicPr/>
+                  </pic:nvPicPr>
+                  <pic:blipFill>
+                    <a:blip r:embed="rId10"/>
+                    <a:stretch>
+                      <a:fillRect/>
+                    </a:stretch>
+                  </pic:blipFill>
+                  <pic:spPr>
+                    <a:xfrm>
+                      <a:off x="0" y="0"/>
+                      <a:ext cx="4973278" cy="2471761"/>
+                    </a:xfrm>
+                    <a:prstGeom prst="rect">
+                      <a:avLst/>
+                    </a:prstGeom>
+                  </pic:spPr>
+                </pic:pic>
+              </a:graphicData>
+            </a:graphic>
+          </wp:inline>
+        </w:drawing>
+      </w:r>
     </w:p>
     <w:p>
       <w:pPr>

</xml_diff>